<commit_message>
Literature Review Completed + First Page Name Updated
</commit_message>
<xml_diff>
--- a/FYP Report - Ch 01 & 02-1.docx
+++ b/FYP Report - Ch 01 & 02-1.docx
@@ -221,7 +221,7 @@
                 <w:sz w:val="28"/>
                 <w:szCs w:val="28"/>
               </w:rPr>
-              <w:t>Kaleem Uallah</w:t>
+              <w:t>Kaleem Ullah</w:t>
             </w:r>
           </w:p>
         </w:tc>
@@ -238,6 +238,14 @@
                 <w:szCs w:val="28"/>
               </w:rPr>
             </w:pPr>
+            <w:r>
+              <w:rPr>
+                <w:rFonts w:asciiTheme="majorBidi" w:hAnsiTheme="majorBidi" w:cstheme="majorBidi"/>
+                <w:sz w:val="28"/>
+                <w:szCs w:val="28"/>
+              </w:rPr>
+              <w:t>54547</w:t>
+            </w:r>
           </w:p>
         </w:tc>
       </w:tr>
@@ -648,6 +656,7 @@
                 <w:szCs w:val="28"/>
               </w:rPr>
             </w:pPr>
+            <w:proofErr w:type="spellStart"/>
             <w:r>
               <w:rPr>
                 <w:rFonts w:asciiTheme="majorBidi" w:hAnsiTheme="majorBidi" w:cstheme="majorBidi"/>
@@ -656,6 +665,7 @@
               </w:rPr>
               <w:t>Kaleemullah</w:t>
             </w:r>
+            <w:proofErr w:type="spellEnd"/>
           </w:p>
         </w:tc>
         <w:tc>
@@ -677,7 +687,7 @@
                 <w:sz w:val="28"/>
                 <w:szCs w:val="28"/>
               </w:rPr>
-              <w:t>CMS ID</w:t>
+              <w:t>54547</w:t>
             </w:r>
           </w:p>
         </w:tc>
@@ -839,8 +849,18 @@
                 <w:sz w:val="28"/>
                 <w:szCs w:val="28"/>
               </w:rPr>
-              <w:t>Supervisor: Dr. Mahmood Baryalai</w:t>
-            </w:r>
+              <w:t xml:space="preserve">Supervisor: Dr. Mahmood </w:t>
+            </w:r>
+            <w:proofErr w:type="spellStart"/>
+            <w:r>
+              <w:rPr>
+                <w:rFonts w:asciiTheme="majorBidi" w:hAnsiTheme="majorBidi" w:cstheme="majorBidi"/>
+                <w:sz w:val="28"/>
+                <w:szCs w:val="28"/>
+              </w:rPr>
+              <w:t>Baryalai</w:t>
+            </w:r>
+            <w:proofErr w:type="spellEnd"/>
           </w:p>
           <w:p>
             <w:pPr>
@@ -853,28 +873,6 @@
                 <w:szCs w:val="28"/>
               </w:rPr>
             </w:pPr>
-            <w:r>
-              <w:rPr>
-                <w:rFonts w:asciiTheme="majorBidi" w:hAnsiTheme="majorBidi" w:cstheme="majorBidi"/>
-                <w:sz w:val="28"/>
-                <w:szCs w:val="28"/>
-              </w:rPr>
-              <w:t>Co-Supervisor:</w:t>
-            </w:r>
-            <w:r>
-              <w:rPr>
-                <w:rFonts w:asciiTheme="majorBidi" w:hAnsiTheme="majorBidi" w:cstheme="majorBidi"/>
-              </w:rPr>
-              <w:t xml:space="preserve"> </w:t>
-            </w:r>
-            <w:r>
-              <w:rPr>
-                <w:rFonts w:asciiTheme="majorBidi" w:hAnsiTheme="majorBidi" w:cstheme="majorBidi"/>
-                <w:sz w:val="28"/>
-                <w:szCs w:val="28"/>
-              </w:rPr>
-              <w:t>Co-Supervisor Name</w:t>
-            </w:r>
           </w:p>
         </w:tc>
       </w:tr>
@@ -1087,6 +1085,7 @@
                 <w:szCs w:val="28"/>
               </w:rPr>
             </w:pPr>
+            <w:proofErr w:type="spellStart"/>
             <w:r>
               <w:rPr>
                 <w:rFonts w:asciiTheme="majorBidi" w:hAnsiTheme="majorBidi" w:cstheme="majorBidi"/>
@@ -1095,6 +1094,7 @@
               </w:rPr>
               <w:t>Kaleemullah</w:t>
             </w:r>
+            <w:proofErr w:type="spellEnd"/>
           </w:p>
         </w:tc>
         <w:tc>
@@ -1110,6 +1110,14 @@
                 <w:szCs w:val="28"/>
               </w:rPr>
             </w:pPr>
+            <w:r>
+              <w:rPr>
+                <w:rFonts w:asciiTheme="majorBidi" w:hAnsiTheme="majorBidi" w:cstheme="majorBidi"/>
+                <w:sz w:val="28"/>
+                <w:szCs w:val="28"/>
+              </w:rPr>
+              <w:t>54547</w:t>
+            </w:r>
           </w:p>
         </w:tc>
       </w:tr>
@@ -1618,175 +1626,6 @@
           <w:szCs w:val="24"/>
         </w:rPr>
       </w:pPr>
-      <w:r>
-        <w:rPr>
-          <w:rFonts w:asciiTheme="majorBidi" w:hAnsiTheme="majorBidi" w:cstheme="majorBidi"/>
-          <w:noProof/>
-          <w:sz w:val="24"/>
-          <w:szCs w:val="24"/>
-        </w:rPr>
-        <mc:AlternateContent>
-          <mc:Choice Requires="wps">
-            <w:drawing>
-              <wp:anchor distT="45720" distB="45720" distL="114300" distR="114300" simplePos="0" relativeHeight="251659264" behindDoc="0" locked="0" layoutInCell="1" allowOverlap="1" wp14:anchorId="2D19D4AB" wp14:editId="53005DD1">
-                <wp:simplePos x="0" y="0"/>
-                <wp:positionH relativeFrom="margin">
-                  <wp:posOffset>-635</wp:posOffset>
-                </wp:positionH>
-                <wp:positionV relativeFrom="paragraph">
-                  <wp:posOffset>1221740</wp:posOffset>
-                </wp:positionV>
-                <wp:extent cx="6331585" cy="998220"/>
-                <wp:effectExtent l="0" t="0" r="0" b="0"/>
-                <wp:wrapSquare wrapText="bothSides"/>
-                <wp:docPr id="10" name="Text Box 2"/>
-                <wp:cNvGraphicFramePr>
-                  <a:graphicFrameLocks xmlns:a="http://schemas.openxmlformats.org/drawingml/2006/main"/>
-                </wp:cNvGraphicFramePr>
-                <a:graphic xmlns:a="http://schemas.openxmlformats.org/drawingml/2006/main">
-                  <a:graphicData uri="http://schemas.microsoft.com/office/word/2010/wordprocessingShape">
-                    <wps:wsp>
-                      <wps:cNvSpPr txBox="1">
-                        <a:spLocks noChangeArrowheads="1"/>
-                      </wps:cNvSpPr>
-                      <wps:spPr bwMode="auto">
-                        <a:xfrm>
-                          <a:off x="0" y="0"/>
-                          <a:ext cx="6331585" cy="998220"/>
-                        </a:xfrm>
-                        <a:prstGeom prst="rect">
-                          <a:avLst/>
-                        </a:prstGeom>
-                        <a:solidFill>
-                          <a:srgbClr val="FFFFFF"/>
-                        </a:solidFill>
-                        <a:ln w="9525">
-                          <a:noFill/>
-                          <a:miter lim="800000"/>
-                          <a:headEnd/>
-                          <a:tailEnd/>
-                        </a:ln>
-                      </wps:spPr>
-                      <wps:txbx>
-                        <w:txbxContent>
-                          <w:p/>
-                          <w:p>
-                            <w:pPr>
-                              <w:rPr>
-                                <w:rFonts w:ascii="Times New Roman" w:hAnsi="Times New Roman" w:cs="Times New Roman"/>
-                              </w:rPr>
-                            </w:pPr>
-                          </w:p>
-                          <w:p>
-                            <w:pPr>
-                              <w:rPr>
-                                <w:rFonts w:ascii="Times New Roman" w:hAnsi="Times New Roman" w:cs="Times New Roman"/>
-                              </w:rPr>
-                            </w:pPr>
-                            <w:r>
-                              <w:rPr>
-                                <w:rFonts w:ascii="Times New Roman" w:hAnsi="Times New Roman" w:cs="Times New Roman"/>
-                              </w:rPr>
-                              <w:t>Signature of Co-Supervisor</w:t>
-                            </w:r>
-                            <w:r>
-                              <w:rPr>
-                                <w:rFonts w:ascii="Times New Roman" w:hAnsi="Times New Roman" w:cs="Times New Roman"/>
-                              </w:rPr>
-                              <w:t xml:space="preserve"> (If any)</w:t>
-                            </w:r>
-                            <w:r>
-                              <w:rPr>
-                                <w:rFonts w:ascii="Times New Roman" w:hAnsi="Times New Roman" w:cs="Times New Roman"/>
-                              </w:rPr>
-                              <w:t>: __________________________________________________</w:t>
-                            </w:r>
-                          </w:p>
-                          <w:p>
-                            <w:pPr>
-                              <w:spacing w:after="0" w:line="240" w:lineRule="auto"/>
-                              <w:jc w:val="center"/>
-                            </w:pPr>
-                          </w:p>
-                          <w:p>
-                            <w:pPr>
-                              <w:spacing w:after="0" w:line="240" w:lineRule="auto"/>
-                            </w:pPr>
-                          </w:p>
-                        </w:txbxContent>
-                      </wps:txbx>
-                      <wps:bodyPr rot="0" vert="horz" wrap="square" lIns="91440" tIns="45720" rIns="91440" bIns="45720" anchor="t" anchorCtr="0">
-                        <a:noAutofit/>
-                      </wps:bodyPr>
-                    </wps:wsp>
-                  </a:graphicData>
-                </a:graphic>
-                <wp14:sizeRelH relativeFrom="margin">
-                  <wp14:pctWidth>0</wp14:pctWidth>
-                </wp14:sizeRelH>
-                <wp14:sizeRelV relativeFrom="margin">
-                  <wp14:pctHeight>0</wp14:pctHeight>
-                </wp14:sizeRelV>
-              </wp:anchor>
-            </w:drawing>
-          </mc:Choice>
-          <mc:Fallback>
-            <w:pict>
-              <v:shape w14:anchorId="2D19D4AB" id="_x0000_s1028" type="#_x0000_t202" style="position:absolute;left:0;text-align:left;margin-left:-.05pt;margin-top:96.2pt;width:498.55pt;height:78.6pt;z-index:251659264;visibility:visible;mso-wrap-style:square;mso-width-percent:0;mso-height-percent:0;mso-wrap-distance-left:9pt;mso-wrap-distance-top:3.6pt;mso-wrap-distance-right:9pt;mso-wrap-distance-bottom:3.6pt;mso-position-horizontal:absolute;mso-position-horizontal-relative:margin;mso-position-vertical:absolute;mso-position-vertical-relative:text;mso-width-percent:0;mso-height-percent:0;mso-width-relative:margin;mso-height-relative:margin;v-text-anchor:top" o:gfxdata="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" stroked="f">
-                <v:textbox>
-                  <w:txbxContent>
-                    <w:p/>
-                    <w:p>
-                      <w:pPr>
-                        <w:rPr>
-                          <w:rFonts w:ascii="Times New Roman" w:hAnsi="Times New Roman" w:cs="Times New Roman"/>
-                        </w:rPr>
-                      </w:pPr>
-                    </w:p>
-                    <w:p>
-                      <w:pPr>
-                        <w:rPr>
-                          <w:rFonts w:ascii="Times New Roman" w:hAnsi="Times New Roman" w:cs="Times New Roman"/>
-                        </w:rPr>
-                      </w:pPr>
-                      <w:r>
-                        <w:rPr>
-                          <w:rFonts w:ascii="Times New Roman" w:hAnsi="Times New Roman" w:cs="Times New Roman"/>
-                        </w:rPr>
-                        <w:t>Signature of Co-Supervisor</w:t>
-                      </w:r>
-                      <w:r>
-                        <w:rPr>
-                          <w:rFonts w:ascii="Times New Roman" w:hAnsi="Times New Roman" w:cs="Times New Roman"/>
-                        </w:rPr>
-                        <w:t xml:space="preserve"> (If any)</w:t>
-                      </w:r>
-                      <w:r>
-                        <w:rPr>
-                          <w:rFonts w:ascii="Times New Roman" w:hAnsi="Times New Roman" w:cs="Times New Roman"/>
-                        </w:rPr>
-                        <w:t>: __________________________________________________</w:t>
-                      </w:r>
-                    </w:p>
-                    <w:p>
-                      <w:pPr>
-                        <w:spacing w:after="0" w:line="240" w:lineRule="auto"/>
-                        <w:jc w:val="center"/>
-                      </w:pPr>
-                    </w:p>
-                    <w:p>
-                      <w:pPr>
-                        <w:spacing w:after="0" w:line="240" w:lineRule="auto"/>
-                      </w:pPr>
-                    </w:p>
-                  </w:txbxContent>
-                </v:textbox>
-                <w10:wrap type="square" anchorx="margin"/>
-              </v:shape>
-            </w:pict>
-          </mc:Fallback>
-        </mc:AlternateContent>
-      </w:r>
     </w:p>
     <w:p>
       <w:pPr>
@@ -1930,14 +1769,16 @@
           <w:szCs w:val="24"/>
         </w:rPr>
       </w:pPr>
-      <w:r>
-        <w:rPr>
-          <w:rFonts w:asciiTheme="majorBidi" w:hAnsiTheme="majorBidi" w:cstheme="majorBidi"/>
-          <w:sz w:val="24"/>
-          <w:szCs w:val="24"/>
-        </w:rPr>
-        <w:t>Kaleem ullah</w:t>
-      </w:r>
+      <w:proofErr w:type="spellStart"/>
+      <w:r>
+        <w:rPr>
+          <w:rFonts w:asciiTheme="majorBidi" w:hAnsiTheme="majorBidi" w:cstheme="majorBidi"/>
+          <w:sz w:val="24"/>
+          <w:szCs w:val="24"/>
+        </w:rPr>
+        <w:t>Kaleemullah</w:t>
+      </w:r>
+      <w:proofErr w:type="spellEnd"/>
     </w:p>
     <w:p>
       <w:pPr>
@@ -2198,7 +2039,23 @@
           <w:sz w:val="24"/>
           <w:szCs w:val="24"/>
         </w:rPr>
-        <w:t>Muzamil khan</w:t>
+        <w:t xml:space="preserve">Muzamil </w:t>
+      </w:r>
+      <w:r>
+        <w:rPr>
+          <w:rFonts w:asciiTheme="majorBidi" w:hAnsiTheme="majorBidi" w:cstheme="majorBidi"/>
+          <w:sz w:val="24"/>
+          <w:szCs w:val="24"/>
+        </w:rPr>
+        <w:t>K</w:t>
+      </w:r>
+      <w:r>
+        <w:rPr>
+          <w:rFonts w:asciiTheme="majorBidi" w:hAnsiTheme="majorBidi" w:cstheme="majorBidi"/>
+          <w:sz w:val="24"/>
+          <w:szCs w:val="24"/>
+        </w:rPr>
+        <w:t>han</w:t>
       </w:r>
     </w:p>
     <w:p>
@@ -2319,7 +2176,25 @@
           <w:sz w:val="24"/>
           <w:szCs w:val="24"/>
         </w:rPr>
-        <w:t xml:space="preserve">We express our deepest gratitude to our supervisor, Dr. Mehmood Baryalai, whose guidance and insights have been invaluable throughout the development of </w:t>
+        <w:t xml:space="preserve">We express our deepest gratitude to our supervisor, Dr. Mehmood </w:t>
+      </w:r>
+      <w:proofErr w:type="spellStart"/>
+      <w:r>
+        <w:rPr>
+          <w:rFonts w:asciiTheme="majorBidi" w:hAnsiTheme="majorBidi" w:cstheme="majorBidi"/>
+          <w:sz w:val="24"/>
+          <w:szCs w:val="24"/>
+        </w:rPr>
+        <w:t>Baryalai</w:t>
+      </w:r>
+      <w:proofErr w:type="spellEnd"/>
+      <w:r>
+        <w:rPr>
+          <w:rFonts w:asciiTheme="majorBidi" w:hAnsiTheme="majorBidi" w:cstheme="majorBidi"/>
+          <w:sz w:val="24"/>
+          <w:szCs w:val="24"/>
+        </w:rPr>
+        <w:t xml:space="preserve">, whose guidance and insights have been invaluable throughout the development of </w:t>
       </w:r>
       <w:r>
         <w:rPr>
@@ -2570,7 +2445,25 @@
                 <w:bCs/>
                 <w:color w:val="000000"/>
               </w:rPr>
-              <w:t xml:space="preserve">   28   /  November   /   2023</w:t>
+              <w:t xml:space="preserve">   28   </w:t>
+            </w:r>
+            <w:proofErr w:type="gramStart"/>
+            <w:r>
+              <w:rPr>
+                <w:rFonts w:asciiTheme="majorBidi" w:hAnsiTheme="majorBidi" w:cstheme="majorBidi"/>
+                <w:bCs/>
+                <w:color w:val="000000"/>
+              </w:rPr>
+              <w:t>/  November</w:t>
+            </w:r>
+            <w:proofErr w:type="gramEnd"/>
+            <w:r>
+              <w:rPr>
+                <w:rFonts w:asciiTheme="majorBidi" w:hAnsiTheme="majorBidi" w:cstheme="majorBidi"/>
+                <w:bCs/>
+                <w:color w:val="000000"/>
+              </w:rPr>
+              <w:t xml:space="preserve">   /   2023</w:t>
             </w:r>
           </w:p>
         </w:tc>
@@ -2735,8 +2628,20 @@
                 <w:sz w:val="24"/>
                 <w:szCs w:val="24"/>
               </w:rPr>
-              <w:t>Dr. Mehmood Baryalai</w:t>
-            </w:r>
+              <w:t xml:space="preserve">Dr. Mehmood </w:t>
+            </w:r>
+            <w:proofErr w:type="spellStart"/>
+            <w:r>
+              <w:rPr>
+                <w:rFonts w:asciiTheme="majorBidi" w:hAnsiTheme="majorBidi" w:cstheme="majorBidi"/>
+                <w:bCs/>
+                <w:color w:val="000000"/>
+                <w:sz w:val="24"/>
+                <w:szCs w:val="24"/>
+              </w:rPr>
+              <w:t>Baryalai</w:t>
+            </w:r>
+            <w:proofErr w:type="spellEnd"/>
           </w:p>
         </w:tc>
       </w:tr>
@@ -3134,6 +3039,7 @@
                 <w:szCs w:val="24"/>
               </w:rPr>
             </w:pPr>
+            <w:proofErr w:type="spellStart"/>
             <w:r>
               <w:rPr>
                 <w:rFonts w:asciiTheme="majorBidi" w:hAnsiTheme="majorBidi" w:cstheme="majorBidi"/>
@@ -3144,6 +3050,7 @@
               </w:rPr>
               <w:t>Kaleemullah</w:t>
             </w:r>
+            <w:proofErr w:type="spellEnd"/>
           </w:p>
         </w:tc>
         <w:tc>
@@ -3919,8 +3826,40 @@
           <w:szCs w:val="24"/>
           <w:u w:val="single"/>
         </w:rPr>
-        <w:t>Dr.Mehmood Baryalai</w:t>
-      </w:r>
+        <w:t>D</w:t>
+      </w:r>
+      <w:r>
+        <w:rPr>
+          <w:rFonts w:asciiTheme="majorBidi" w:hAnsiTheme="majorBidi" w:cstheme="majorBidi"/>
+          <w:color w:val="000000"/>
+          <w:sz w:val="24"/>
+          <w:szCs w:val="24"/>
+          <w:u w:val="single"/>
+        </w:rPr>
+        <w:t xml:space="preserve">r. </w:t>
+      </w:r>
+      <w:r>
+        <w:rPr>
+          <w:rFonts w:asciiTheme="majorBidi" w:hAnsiTheme="majorBidi" w:cstheme="majorBidi"/>
+          <w:color w:val="000000"/>
+          <w:sz w:val="24"/>
+          <w:szCs w:val="24"/>
+          <w:u w:val="single"/>
+        </w:rPr>
+        <w:t xml:space="preserve">Mehmood </w:t>
+      </w:r>
+      <w:proofErr w:type="spellStart"/>
+      <w:r>
+        <w:rPr>
+          <w:rFonts w:asciiTheme="majorBidi" w:hAnsiTheme="majorBidi" w:cstheme="majorBidi"/>
+          <w:color w:val="000000"/>
+          <w:sz w:val="24"/>
+          <w:szCs w:val="24"/>
+          <w:u w:val="single"/>
+        </w:rPr>
+        <w:t>Baryalai</w:t>
+      </w:r>
+      <w:proofErr w:type="spellEnd"/>
       <w:r>
         <w:rPr>
           <w:rFonts w:asciiTheme="majorBidi" w:hAnsiTheme="majorBidi" w:cstheme="majorBidi"/>
@@ -3992,8 +3931,46 @@
           <w:szCs w:val="24"/>
           <w:u w:val="single"/>
         </w:rPr>
-        <w:t>Dr.Mehmood Baryalai</w:t>
-      </w:r>
+        <w:t>Dr</w:t>
+      </w:r>
+      <w:r>
+        <w:rPr>
+          <w:rFonts w:asciiTheme="majorBidi" w:hAnsiTheme="majorBidi" w:cstheme="majorBidi"/>
+          <w:b/>
+          <w:bCs/>
+          <w:color w:val="000000"/>
+          <w:sz w:val="24"/>
+          <w:szCs w:val="24"/>
+          <w:u w:val="single"/>
+        </w:rPr>
+        <w:t xml:space="preserve">. </w:t>
+      </w:r>
+      <w:r>
+        <w:rPr>
+          <w:rFonts w:asciiTheme="majorBidi" w:hAnsiTheme="majorBidi" w:cstheme="majorBidi"/>
+          <w:b/>
+          <w:bCs/>
+          <w:color w:val="000000"/>
+          <w:sz w:val="24"/>
+          <w:szCs w:val="24"/>
+          <w:u w:val="single"/>
+        </w:rPr>
+        <w:t xml:space="preserve">Mehmood </w:t>
+      </w:r>
+      <w:proofErr w:type="spellStart"/>
+      <w:r>
+        <w:rPr>
+          <w:rFonts w:asciiTheme="majorBidi" w:hAnsiTheme="majorBidi" w:cstheme="majorBidi"/>
+          <w:b/>
+          <w:bCs/>
+          <w:color w:val="000000"/>
+          <w:sz w:val="24"/>
+          <w:szCs w:val="24"/>
+          <w:u w:val="single"/>
+        </w:rPr>
+        <w:t>Baryalai</w:t>
+      </w:r>
+      <w:proofErr w:type="spellEnd"/>
       <w:r>
         <w:rPr>
           <w:rFonts w:asciiTheme="majorBidi" w:hAnsiTheme="majorBidi" w:cstheme="majorBidi"/>
@@ -4208,6 +4185,7 @@
                 <w:color w:val="000000"/>
               </w:rPr>
             </w:pPr>
+            <w:proofErr w:type="spellStart"/>
             <w:r>
               <w:rPr>
                 <w:rFonts w:asciiTheme="majorBidi" w:hAnsiTheme="majorBidi" w:cstheme="majorBidi"/>
@@ -4216,6 +4194,7 @@
               </w:rPr>
               <w:t>Kaleemullah</w:t>
             </w:r>
+            <w:proofErr w:type="spellEnd"/>
           </w:p>
         </w:tc>
         <w:tc>
@@ -7928,7 +7907,25 @@
           <w:sz w:val="24"/>
           <w:szCs w:val="24"/>
         </w:rPr>
-        <w:t>The fuel and energy industry is undergoing a significant digital transformation, with new technologies being implemented to increase competitiveness</w:t>
+        <w:t xml:space="preserve">The fuel and energy industry </w:t>
+      </w:r>
+      <w:proofErr w:type="gramStart"/>
+      <w:r>
+        <w:rPr>
+          <w:rFonts w:asciiTheme="majorBidi" w:hAnsiTheme="majorBidi" w:cstheme="majorBidi"/>
+          <w:sz w:val="24"/>
+          <w:szCs w:val="24"/>
+        </w:rPr>
+        <w:t>is</w:t>
+      </w:r>
+      <w:proofErr w:type="gramEnd"/>
+      <w:r>
+        <w:rPr>
+          <w:rFonts w:asciiTheme="majorBidi" w:hAnsiTheme="majorBidi" w:cstheme="majorBidi"/>
+          <w:sz w:val="24"/>
+          <w:szCs w:val="24"/>
+        </w:rPr>
+        <w:t xml:space="preserve"> undergoing a significant digital transformation, with new technologies being implemented to increase competitiveness</w:t>
       </w:r>
       <w:r>
         <w:rPr>
@@ -8308,8 +8305,18 @@
           <w:sz w:val="24"/>
           <w:szCs w:val="24"/>
         </w:rPr>
-        <w:t>M. Lutsyk</w:t>
-      </w:r>
+        <w:t xml:space="preserve">M. </w:t>
+      </w:r>
+      <w:proofErr w:type="spellStart"/>
+      <w:r>
+        <w:rPr>
+          <w:rFonts w:asciiTheme="majorBidi" w:hAnsiTheme="majorBidi" w:cstheme="majorBidi"/>
+          <w:sz w:val="24"/>
+          <w:szCs w:val="24"/>
+        </w:rPr>
+        <w:t>Lutsyk</w:t>
+      </w:r>
+      <w:proofErr w:type="spellEnd"/>
       <w:r>
         <w:rPr>
           <w:rFonts w:asciiTheme="majorBidi" w:hAnsiTheme="majorBidi" w:cstheme="majorBidi"/>
@@ -8403,8 +8410,36 @@
           <w:sz w:val="24"/>
           <w:szCs w:val="24"/>
         </w:rPr>
-        <w:t>Tetiana Matkivska, O. Popovych</w:t>
-      </w:r>
+        <w:t xml:space="preserve">Tetiana </w:t>
+      </w:r>
+      <w:proofErr w:type="spellStart"/>
+      <w:r>
+        <w:rPr>
+          <w:rFonts w:asciiTheme="majorBidi" w:hAnsiTheme="majorBidi" w:cstheme="majorBidi"/>
+          <w:sz w:val="24"/>
+          <w:szCs w:val="24"/>
+        </w:rPr>
+        <w:t>Matkivska</w:t>
+      </w:r>
+      <w:proofErr w:type="spellEnd"/>
+      <w:r>
+        <w:rPr>
+          <w:rFonts w:asciiTheme="majorBidi" w:hAnsiTheme="majorBidi" w:cstheme="majorBidi"/>
+          <w:sz w:val="24"/>
+          <w:szCs w:val="24"/>
+        </w:rPr>
+        <w:t xml:space="preserve">, O. </w:t>
+      </w:r>
+      <w:proofErr w:type="spellStart"/>
+      <w:r>
+        <w:rPr>
+          <w:rFonts w:asciiTheme="majorBidi" w:hAnsiTheme="majorBidi" w:cstheme="majorBidi"/>
+          <w:sz w:val="24"/>
+          <w:szCs w:val="24"/>
+        </w:rPr>
+        <w:t>Popovych</w:t>
+      </w:r>
+      <w:proofErr w:type="spellEnd"/>
       <w:r>
         <w:rPr>
           <w:rFonts w:asciiTheme="majorBidi" w:hAnsiTheme="majorBidi" w:cstheme="majorBidi"/>
@@ -9166,7 +9201,25 @@
           <w:sz w:val="24"/>
           <w:szCs w:val="24"/>
         </w:rPr>
-        <w:t>A consistent theme across existing literature is the emphasis on digital payment solutions. Applications like MobilePay Fuel,</w:t>
+        <w:t xml:space="preserve">A consistent theme across existing literature is the emphasis on digital payment solutions. Applications like </w:t>
+      </w:r>
+      <w:proofErr w:type="spellStart"/>
+      <w:r>
+        <w:rPr>
+          <w:rFonts w:asciiTheme="majorBidi" w:hAnsiTheme="majorBidi" w:cstheme="majorBidi"/>
+          <w:sz w:val="24"/>
+          <w:szCs w:val="24"/>
+        </w:rPr>
+        <w:t>MobilePay</w:t>
+      </w:r>
+      <w:proofErr w:type="spellEnd"/>
+      <w:r>
+        <w:rPr>
+          <w:rFonts w:asciiTheme="majorBidi" w:hAnsiTheme="majorBidi" w:cstheme="majorBidi"/>
+          <w:sz w:val="24"/>
+          <w:szCs w:val="24"/>
+        </w:rPr>
+        <w:t xml:space="preserve"> Fuel,</w:t>
       </w:r>
       <w:r>
         <w:rPr>
@@ -9184,21 +9237,85 @@
         </w:rPr>
         <w:t xml:space="preserve"> </w:t>
       </w:r>
-      <w:r>
-        <w:rPr>
-          <w:rFonts w:asciiTheme="majorBidi" w:hAnsiTheme="majorBidi" w:cstheme="majorBidi"/>
-          <w:sz w:val="24"/>
-          <w:szCs w:val="24"/>
-        </w:rPr>
-        <w:t xml:space="preserve">Fuellink, </w:t>
-      </w:r>
-      <w:r>
-        <w:rPr>
-          <w:rFonts w:asciiTheme="majorBidi" w:hAnsiTheme="majorBidi" w:cstheme="majorBidi"/>
-          <w:sz w:val="24"/>
-          <w:szCs w:val="24"/>
-        </w:rPr>
-        <w:t xml:space="preserve">Shell BoxFuel, ExxonMobil Speedpass, BPme, and Chevron with Techron underscore the industry's recognition of the need to move </w:t>
+      <w:proofErr w:type="spellStart"/>
+      <w:r>
+        <w:rPr>
+          <w:rFonts w:asciiTheme="majorBidi" w:hAnsiTheme="majorBidi" w:cstheme="majorBidi"/>
+          <w:sz w:val="24"/>
+          <w:szCs w:val="24"/>
+        </w:rPr>
+        <w:t>Fuellink</w:t>
+      </w:r>
+      <w:proofErr w:type="spellEnd"/>
+      <w:r>
+        <w:rPr>
+          <w:rFonts w:asciiTheme="majorBidi" w:hAnsiTheme="majorBidi" w:cstheme="majorBidi"/>
+          <w:sz w:val="24"/>
+          <w:szCs w:val="24"/>
+        </w:rPr>
+        <w:t xml:space="preserve">, </w:t>
+      </w:r>
+      <w:r>
+        <w:rPr>
+          <w:rFonts w:asciiTheme="majorBidi" w:hAnsiTheme="majorBidi" w:cstheme="majorBidi"/>
+          <w:sz w:val="24"/>
+          <w:szCs w:val="24"/>
+        </w:rPr>
+        <w:t xml:space="preserve">Shell BoxFuel, ExxonMobil </w:t>
+      </w:r>
+      <w:proofErr w:type="spellStart"/>
+      <w:r>
+        <w:rPr>
+          <w:rFonts w:asciiTheme="majorBidi" w:hAnsiTheme="majorBidi" w:cstheme="majorBidi"/>
+          <w:sz w:val="24"/>
+          <w:szCs w:val="24"/>
+        </w:rPr>
+        <w:t>Speedpass</w:t>
+      </w:r>
+      <w:proofErr w:type="spellEnd"/>
+      <w:r>
+        <w:rPr>
+          <w:rFonts w:asciiTheme="majorBidi" w:hAnsiTheme="majorBidi" w:cstheme="majorBidi"/>
+          <w:sz w:val="24"/>
+          <w:szCs w:val="24"/>
+        </w:rPr>
+        <w:t xml:space="preserve">, </w:t>
+      </w:r>
+      <w:proofErr w:type="spellStart"/>
+      <w:r>
+        <w:rPr>
+          <w:rFonts w:asciiTheme="majorBidi" w:hAnsiTheme="majorBidi" w:cstheme="majorBidi"/>
+          <w:sz w:val="24"/>
+          <w:szCs w:val="24"/>
+        </w:rPr>
+        <w:t>BPme</w:t>
+      </w:r>
+      <w:proofErr w:type="spellEnd"/>
+      <w:r>
+        <w:rPr>
+          <w:rFonts w:asciiTheme="majorBidi" w:hAnsiTheme="majorBidi" w:cstheme="majorBidi"/>
+          <w:sz w:val="24"/>
+          <w:szCs w:val="24"/>
+        </w:rPr>
+        <w:t xml:space="preserve">, and Chevron with </w:t>
+      </w:r>
+      <w:proofErr w:type="spellStart"/>
+      <w:r>
+        <w:rPr>
+          <w:rFonts w:asciiTheme="majorBidi" w:hAnsiTheme="majorBidi" w:cstheme="majorBidi"/>
+          <w:sz w:val="24"/>
+          <w:szCs w:val="24"/>
+        </w:rPr>
+        <w:t>Techron</w:t>
+      </w:r>
+      <w:proofErr w:type="spellEnd"/>
+      <w:r>
+        <w:rPr>
+          <w:rFonts w:asciiTheme="majorBidi" w:hAnsiTheme="majorBidi" w:cstheme="majorBidi"/>
+          <w:sz w:val="24"/>
+          <w:szCs w:val="24"/>
+        </w:rPr>
+        <w:t xml:space="preserve"> underscore the industry's recognition of the need to move </w:t>
       </w:r>
       <w:r>
         <w:rPr>
@@ -9389,15 +9506,69 @@
           <w:sz w:val="24"/>
           <w:szCs w:val="24"/>
         </w:rPr>
-        <w:t xml:space="preserve"> PSO Fuellink,</w:t>
-      </w:r>
-      <w:r>
-        <w:rPr>
-          <w:rFonts w:asciiTheme="majorBidi" w:hAnsiTheme="majorBidi" w:cstheme="majorBidi"/>
-          <w:sz w:val="24"/>
-          <w:szCs w:val="24"/>
-        </w:rPr>
-        <w:t xml:space="preserve"> MobilePay Fuel and ExxonMobil Speedpass. These programs aim to foster customer loyalty, encourage repeat transactions, and address challenges related to customer retention, aligning with one of Pakfuel's strategic goals.</w:t>
+        <w:t xml:space="preserve"> PSO </w:t>
+      </w:r>
+      <w:proofErr w:type="spellStart"/>
+      <w:r>
+        <w:rPr>
+          <w:rFonts w:asciiTheme="majorBidi" w:hAnsiTheme="majorBidi" w:cstheme="majorBidi"/>
+          <w:sz w:val="24"/>
+          <w:szCs w:val="24"/>
+        </w:rPr>
+        <w:t>Fuellink</w:t>
+      </w:r>
+      <w:proofErr w:type="spellEnd"/>
+      <w:r>
+        <w:rPr>
+          <w:rFonts w:asciiTheme="majorBidi" w:hAnsiTheme="majorBidi" w:cstheme="majorBidi"/>
+          <w:sz w:val="24"/>
+          <w:szCs w:val="24"/>
+        </w:rPr>
+        <w:t>,</w:t>
+      </w:r>
+      <w:r>
+        <w:rPr>
+          <w:rFonts w:asciiTheme="majorBidi" w:hAnsiTheme="majorBidi" w:cstheme="majorBidi"/>
+          <w:sz w:val="24"/>
+          <w:szCs w:val="24"/>
+        </w:rPr>
+        <w:t xml:space="preserve"> </w:t>
+      </w:r>
+      <w:proofErr w:type="spellStart"/>
+      <w:r>
+        <w:rPr>
+          <w:rFonts w:asciiTheme="majorBidi" w:hAnsiTheme="majorBidi" w:cstheme="majorBidi"/>
+          <w:sz w:val="24"/>
+          <w:szCs w:val="24"/>
+        </w:rPr>
+        <w:t>MobilePay</w:t>
+      </w:r>
+      <w:proofErr w:type="spellEnd"/>
+      <w:r>
+        <w:rPr>
+          <w:rFonts w:asciiTheme="majorBidi" w:hAnsiTheme="majorBidi" w:cstheme="majorBidi"/>
+          <w:sz w:val="24"/>
+          <w:szCs w:val="24"/>
+        </w:rPr>
+        <w:t xml:space="preserve"> Fuel and ExxonMobil </w:t>
+      </w:r>
+      <w:proofErr w:type="spellStart"/>
+      <w:r>
+        <w:rPr>
+          <w:rFonts w:asciiTheme="majorBidi" w:hAnsiTheme="majorBidi" w:cstheme="majorBidi"/>
+          <w:sz w:val="24"/>
+          <w:szCs w:val="24"/>
+        </w:rPr>
+        <w:t>Speedpass</w:t>
+      </w:r>
+      <w:proofErr w:type="spellEnd"/>
+      <w:r>
+        <w:rPr>
+          <w:rFonts w:asciiTheme="majorBidi" w:hAnsiTheme="majorBidi" w:cstheme="majorBidi"/>
+          <w:sz w:val="24"/>
+          <w:szCs w:val="24"/>
+        </w:rPr>
+        <w:t>. These programs aim to foster customer loyalty, encourage repeat transactions, and address challenges related to customer retention, aligning with one of Pakfuel's strategic goals.</w:t>
       </w:r>
     </w:p>
     <w:p>
@@ -9438,7 +9609,25 @@
           <w:sz w:val="24"/>
           <w:szCs w:val="24"/>
         </w:rPr>
-        <w:t>Ensuring transparent and secure transactions is a common thread in existing literature. Applications like Chevron with Techron emphasize secure payment gateways and transaction logs. This resonates with Pakfuel's objective to introduce transparent transaction processing, mitigating risks of theft or fraud.</w:t>
+        <w:t xml:space="preserve">Ensuring transparent and secure transactions is a common thread in existing literature. Applications like Chevron with </w:t>
+      </w:r>
+      <w:proofErr w:type="spellStart"/>
+      <w:r>
+        <w:rPr>
+          <w:rFonts w:asciiTheme="majorBidi" w:hAnsiTheme="majorBidi" w:cstheme="majorBidi"/>
+          <w:sz w:val="24"/>
+          <w:szCs w:val="24"/>
+        </w:rPr>
+        <w:t>Techron</w:t>
+      </w:r>
+      <w:proofErr w:type="spellEnd"/>
+      <w:r>
+        <w:rPr>
+          <w:rFonts w:asciiTheme="majorBidi" w:hAnsiTheme="majorBidi" w:cstheme="majorBidi"/>
+          <w:sz w:val="24"/>
+          <w:szCs w:val="24"/>
+        </w:rPr>
+        <w:t xml:space="preserve"> emphasize secure payment gateways and transaction logs. This resonates with Pakfuel's objective to introduce transparent transaction processing, mitigating risks of theft or fraud.</w:t>
       </w:r>
     </w:p>
     <w:p>
@@ -9485,50 +9674,10 @@
           <w:sz w:val="28"/>
           <w:szCs w:val="28"/>
         </w:rPr>
-        <w:t>PSO Fuelink</w:t>
-      </w:r>
-    </w:p>
-    <w:p>
-      <w:pPr>
-        <w:spacing w:line="360" w:lineRule="auto"/>
-        <w:rPr>
-          <w:rFonts w:asciiTheme="majorBidi" w:hAnsiTheme="majorBidi"/>
-          <w:sz w:val="24"/>
-          <w:szCs w:val="24"/>
-        </w:rPr>
-      </w:pPr>
-      <w:r>
-        <w:rPr>
-          <w:rFonts w:asciiTheme="majorBidi" w:hAnsiTheme="majorBidi"/>
-          <w:sz w:val="24"/>
-          <w:szCs w:val="24"/>
-        </w:rPr>
-        <w:t>PSO Fuelink stands out as a notable case study in the realm of fuel management applications, particularly in the context of Pakistan's fuel industry. The app, owned by Pakistan State Oil (PSO), aims to revolutionize fuel expense management for both individual and corporate users. While it offers a range of features that contribute to efficient fuel expenditure control, there are notable aspects that reveal areas for improvement, especially in terms of real-time functionality.</w:t>
-      </w:r>
-    </w:p>
-    <w:p>
-      <w:pPr>
-        <w:spacing w:line="360" w:lineRule="auto"/>
-        <w:rPr>
-          <w:rFonts w:asciiTheme="majorBidi" w:hAnsiTheme="majorBidi"/>
-          <w:sz w:val="24"/>
-          <w:szCs w:val="24"/>
-        </w:rPr>
-      </w:pPr>
-    </w:p>
-    <w:p>
-      <w:pPr>
-        <w:spacing w:line="360" w:lineRule="auto"/>
-        <w:rPr>
-          <w:rFonts w:asciiTheme="majorBidi" w:hAnsiTheme="majorBidi"/>
-          <w:sz w:val="24"/>
-          <w:szCs w:val="24"/>
-        </w:rPr>
-      </w:pPr>
-    </w:p>
-    <w:p>
-      <w:pPr>
-        <w:spacing w:line="360" w:lineRule="auto"/>
+        <w:t xml:space="preserve">PSO </w:t>
+      </w:r>
+      <w:proofErr w:type="spellStart"/>
+      <w:r>
         <w:rPr>
           <w:rFonts w:asciiTheme="majorBidi" w:hAnsiTheme="majorBidi"/>
           <w:b/>
@@ -9536,8 +9685,69 @@
           <w:sz w:val="28"/>
           <w:szCs w:val="28"/>
         </w:rPr>
-      </w:pPr>
-      <w:r>
+        <w:t>Fuelink</w:t>
+      </w:r>
+      <w:proofErr w:type="spellEnd"/>
+    </w:p>
+    <w:p>
+      <w:pPr>
+        <w:spacing w:line="360" w:lineRule="auto"/>
+        <w:rPr>
+          <w:rFonts w:asciiTheme="majorBidi" w:hAnsiTheme="majorBidi"/>
+          <w:sz w:val="24"/>
+          <w:szCs w:val="24"/>
+        </w:rPr>
+      </w:pPr>
+      <w:r>
+        <w:rPr>
+          <w:rFonts w:asciiTheme="majorBidi" w:hAnsiTheme="majorBidi"/>
+          <w:sz w:val="24"/>
+          <w:szCs w:val="24"/>
+        </w:rPr>
+        <w:t xml:space="preserve">PSO </w:t>
+      </w:r>
+      <w:proofErr w:type="spellStart"/>
+      <w:r>
+        <w:rPr>
+          <w:rFonts w:asciiTheme="majorBidi" w:hAnsiTheme="majorBidi"/>
+          <w:sz w:val="24"/>
+          <w:szCs w:val="24"/>
+        </w:rPr>
+        <w:t>Fuelink</w:t>
+      </w:r>
+      <w:proofErr w:type="spellEnd"/>
+      <w:r>
+        <w:rPr>
+          <w:rFonts w:asciiTheme="majorBidi" w:hAnsiTheme="majorBidi"/>
+          <w:sz w:val="24"/>
+          <w:szCs w:val="24"/>
+        </w:rPr>
+        <w:t xml:space="preserve"> stands out as a notable case study in the realm of fuel management applications, particularly in the context of Pakistan's fuel industry. The app, owned by Pakistan State Oil (PSO), aims to revolutionize fuel expense management for both individual and corporate users. While it offers a range of features that contribute to efficient fuel expenditure control, there are notable aspects that reveal areas for improvement, especially in terms of real-time functionality.</w:t>
+      </w:r>
+    </w:p>
+    <w:p>
+      <w:pPr>
+        <w:spacing w:line="360" w:lineRule="auto"/>
+        <w:rPr>
+          <w:rFonts w:asciiTheme="majorBidi" w:hAnsiTheme="majorBidi"/>
+          <w:sz w:val="24"/>
+          <w:szCs w:val="24"/>
+        </w:rPr>
+      </w:pPr>
+    </w:p>
+    <w:p>
+      <w:pPr>
+        <w:spacing w:line="360" w:lineRule="auto"/>
+        <w:rPr>
+          <w:rFonts w:asciiTheme="majorBidi" w:hAnsiTheme="majorBidi"/>
+          <w:sz w:val="24"/>
+          <w:szCs w:val="24"/>
+        </w:rPr>
+      </w:pPr>
+    </w:p>
+    <w:p>
+      <w:pPr>
+        <w:spacing w:line="360" w:lineRule="auto"/>
         <w:rPr>
           <w:rFonts w:asciiTheme="majorBidi" w:hAnsiTheme="majorBidi"/>
           <w:b/>
@@ -9545,31 +9755,8 @@
           <w:sz w:val="28"/>
           <w:szCs w:val="28"/>
         </w:rPr>
-        <w:lastRenderedPageBreak/>
-        <w:t>Methodology:</w:t>
-      </w:r>
-    </w:p>
-    <w:p>
-      <w:pPr>
-        <w:spacing w:line="360" w:lineRule="auto"/>
-        <w:rPr>
-          <w:rFonts w:asciiTheme="majorBidi" w:hAnsiTheme="majorBidi"/>
-          <w:sz w:val="24"/>
-          <w:szCs w:val="24"/>
-        </w:rPr>
-      </w:pPr>
-      <w:r>
-        <w:rPr>
-          <w:rFonts w:asciiTheme="majorBidi" w:hAnsiTheme="majorBidi"/>
-          <w:sz w:val="24"/>
-          <w:szCs w:val="24"/>
-        </w:rPr>
-        <w:t>The Fuelink app employs a user-friendly interface accessible through both a web-based dashboard and a mobile application. It allows users to manage their fuel cards, track expenses, and extract various reports. The application's functionality is designed to provide convenience and control, with features such as real-time alerts, account information tracking, and analytics presented in graphical form.</w:t>
-      </w:r>
-    </w:p>
-    <w:p>
-      <w:pPr>
-        <w:spacing w:line="360" w:lineRule="auto"/>
+      </w:pPr>
+      <w:r>
         <w:rPr>
           <w:rFonts w:asciiTheme="majorBidi" w:hAnsiTheme="majorBidi"/>
           <w:b/>
@@ -9577,8 +9764,49 @@
           <w:sz w:val="28"/>
           <w:szCs w:val="28"/>
         </w:rPr>
-      </w:pPr>
-      <w:r>
+        <w:lastRenderedPageBreak/>
+        <w:t>Methodology:</w:t>
+      </w:r>
+    </w:p>
+    <w:p>
+      <w:pPr>
+        <w:spacing w:line="360" w:lineRule="auto"/>
+        <w:rPr>
+          <w:rFonts w:asciiTheme="majorBidi" w:hAnsiTheme="majorBidi"/>
+          <w:sz w:val="24"/>
+          <w:szCs w:val="24"/>
+        </w:rPr>
+      </w:pPr>
+      <w:r>
+        <w:rPr>
+          <w:rFonts w:asciiTheme="majorBidi" w:hAnsiTheme="majorBidi"/>
+          <w:sz w:val="24"/>
+          <w:szCs w:val="24"/>
+        </w:rPr>
+        <w:t xml:space="preserve">The </w:t>
+      </w:r>
+      <w:proofErr w:type="spellStart"/>
+      <w:r>
+        <w:rPr>
+          <w:rFonts w:asciiTheme="majorBidi" w:hAnsiTheme="majorBidi"/>
+          <w:sz w:val="24"/>
+          <w:szCs w:val="24"/>
+        </w:rPr>
+        <w:t>Fuelink</w:t>
+      </w:r>
+      <w:proofErr w:type="spellEnd"/>
+      <w:r>
+        <w:rPr>
+          <w:rFonts w:asciiTheme="majorBidi" w:hAnsiTheme="majorBidi"/>
+          <w:sz w:val="24"/>
+          <w:szCs w:val="24"/>
+        </w:rPr>
+        <w:t xml:space="preserve"> app employs a user-friendly interface accessible through both a web-based dashboard and a mobile application. It allows users to manage their fuel cards, track expenses, and extract various reports. The application's functionality is designed to provide convenience and control, with features such as real-time alerts, account information tracking, and analytics presented in graphical form.</w:t>
+      </w:r>
+    </w:p>
+    <w:p>
+      <w:pPr>
+        <w:spacing w:line="360" w:lineRule="auto"/>
         <w:rPr>
           <w:rFonts w:asciiTheme="majorBidi" w:hAnsiTheme="majorBidi"/>
           <w:b/>
@@ -9586,30 +9814,8 @@
           <w:sz w:val="28"/>
           <w:szCs w:val="28"/>
         </w:rPr>
-        <w:t>Findings:</w:t>
-      </w:r>
-    </w:p>
-    <w:p>
-      <w:pPr>
-        <w:spacing w:line="360" w:lineRule="auto"/>
-        <w:rPr>
-          <w:rFonts w:asciiTheme="majorBidi" w:hAnsiTheme="majorBidi"/>
-          <w:sz w:val="24"/>
-          <w:szCs w:val="24"/>
-        </w:rPr>
-      </w:pPr>
-      <w:r>
-        <w:rPr>
-          <w:rFonts w:asciiTheme="majorBidi" w:hAnsiTheme="majorBidi"/>
-          <w:sz w:val="24"/>
-          <w:szCs w:val="24"/>
-        </w:rPr>
-        <w:t>Fuelink's strengths lie in its comprehensive approach to fuel management. It offers users the ability to track bills, manage accounts 24/7, and receive real-time alerts for fuel consumption. The analytics feature provides valuable insights for users to make informed decisions regarding their fuel expenses. However, certain aspects, particularly related to the real-time functionality, present challenges.</w:t>
-      </w:r>
-    </w:p>
-    <w:p>
-      <w:pPr>
-        <w:spacing w:line="360" w:lineRule="auto"/>
+      </w:pPr>
+      <w:r>
         <w:rPr>
           <w:rFonts w:asciiTheme="majorBidi" w:hAnsiTheme="majorBidi"/>
           <w:b/>
@@ -9617,8 +9823,40 @@
           <w:sz w:val="28"/>
           <w:szCs w:val="28"/>
         </w:rPr>
-      </w:pPr>
-      <w:r>
+        <w:t>Findings:</w:t>
+      </w:r>
+    </w:p>
+    <w:p>
+      <w:pPr>
+        <w:spacing w:line="360" w:lineRule="auto"/>
+        <w:rPr>
+          <w:rFonts w:asciiTheme="majorBidi" w:hAnsiTheme="majorBidi"/>
+          <w:sz w:val="24"/>
+          <w:szCs w:val="24"/>
+        </w:rPr>
+      </w:pPr>
+      <w:proofErr w:type="spellStart"/>
+      <w:r>
+        <w:rPr>
+          <w:rFonts w:asciiTheme="majorBidi" w:hAnsiTheme="majorBidi"/>
+          <w:sz w:val="24"/>
+          <w:szCs w:val="24"/>
+        </w:rPr>
+        <w:t>Fuelink's</w:t>
+      </w:r>
+      <w:proofErr w:type="spellEnd"/>
+      <w:r>
+        <w:rPr>
+          <w:rFonts w:asciiTheme="majorBidi" w:hAnsiTheme="majorBidi"/>
+          <w:sz w:val="24"/>
+          <w:szCs w:val="24"/>
+        </w:rPr>
+        <w:t xml:space="preserve"> strengths lie in its comprehensive approach to fuel management. It offers users the ability to track bills, manage accounts 24/7, and receive real-time alerts for fuel consumption. The analytics feature provides valuable insights for users to make informed decisions regarding their fuel expenses. However, certain aspects, particularly related to the real-time functionality, present challenges.</w:t>
+      </w:r>
+    </w:p>
+    <w:p>
+      <w:pPr>
+        <w:spacing w:line="360" w:lineRule="auto"/>
         <w:rPr>
           <w:rFonts w:asciiTheme="majorBidi" w:hAnsiTheme="majorBidi"/>
           <w:b/>
@@ -9626,30 +9864,8 @@
           <w:sz w:val="28"/>
           <w:szCs w:val="28"/>
         </w:rPr>
-        <w:t>Issues Identified:</w:t>
-      </w:r>
-    </w:p>
-    <w:p>
-      <w:pPr>
-        <w:spacing w:line="360" w:lineRule="auto"/>
-        <w:rPr>
-          <w:rFonts w:asciiTheme="majorBidi" w:hAnsiTheme="majorBidi"/>
-          <w:sz w:val="24"/>
-          <w:szCs w:val="24"/>
-        </w:rPr>
-      </w:pPr>
-      <w:r>
-        <w:rPr>
-          <w:rFonts w:asciiTheme="majorBidi" w:hAnsiTheme="majorBidi"/>
-          <w:sz w:val="24"/>
-          <w:szCs w:val="24"/>
-        </w:rPr>
-        <w:t>One significant drawback observed in Fuelink is the delay and inefficiency in updating account balances, especially when users add balance through external platforms like Easypaisa. The delayed update may lead to discrepancies in real-time information, potentially impacting the user experience and control over fuel expenditure.</w:t>
-      </w:r>
-    </w:p>
-    <w:p>
-      <w:pPr>
-        <w:spacing w:line="360" w:lineRule="auto"/>
+      </w:pPr>
+      <w:r>
         <w:rPr>
           <w:rFonts w:asciiTheme="majorBidi" w:hAnsiTheme="majorBidi"/>
           <w:b/>
@@ -9657,8 +9873,48 @@
           <w:sz w:val="28"/>
           <w:szCs w:val="28"/>
         </w:rPr>
-      </w:pPr>
-      <w:r>
+        <w:t>Issues Identified:</w:t>
+      </w:r>
+    </w:p>
+    <w:p>
+      <w:pPr>
+        <w:spacing w:line="360" w:lineRule="auto"/>
+        <w:rPr>
+          <w:rFonts w:asciiTheme="majorBidi" w:hAnsiTheme="majorBidi"/>
+          <w:sz w:val="24"/>
+          <w:szCs w:val="24"/>
+        </w:rPr>
+      </w:pPr>
+      <w:r>
+        <w:rPr>
+          <w:rFonts w:asciiTheme="majorBidi" w:hAnsiTheme="majorBidi"/>
+          <w:sz w:val="24"/>
+          <w:szCs w:val="24"/>
+        </w:rPr>
+        <w:t xml:space="preserve">One significant drawback observed in </w:t>
+      </w:r>
+      <w:proofErr w:type="spellStart"/>
+      <w:r>
+        <w:rPr>
+          <w:rFonts w:asciiTheme="majorBidi" w:hAnsiTheme="majorBidi"/>
+          <w:sz w:val="24"/>
+          <w:szCs w:val="24"/>
+        </w:rPr>
+        <w:t>Fuelink</w:t>
+      </w:r>
+      <w:proofErr w:type="spellEnd"/>
+      <w:r>
+        <w:rPr>
+          <w:rFonts w:asciiTheme="majorBidi" w:hAnsiTheme="majorBidi"/>
+          <w:sz w:val="24"/>
+          <w:szCs w:val="24"/>
+        </w:rPr>
+        <w:t xml:space="preserve"> is the delay and inefficiency in updating account balances, especially when users add balance through external platforms like Easypaisa. The delayed update may lead to discrepancies in real-time information, potentially impacting the user experience and control over fuel expenditure.</w:t>
+      </w:r>
+    </w:p>
+    <w:p>
+      <w:pPr>
+        <w:spacing w:line="360" w:lineRule="auto"/>
         <w:rPr>
           <w:rFonts w:asciiTheme="majorBidi" w:hAnsiTheme="majorBidi"/>
           <w:b/>
@@ -9666,30 +9922,8 @@
           <w:sz w:val="28"/>
           <w:szCs w:val="28"/>
         </w:rPr>
-        <w:t>Lessons Learned:</w:t>
-      </w:r>
-    </w:p>
-    <w:p>
-      <w:pPr>
-        <w:spacing w:line="360" w:lineRule="auto"/>
-        <w:rPr>
-          <w:rFonts w:asciiTheme="majorBidi" w:hAnsiTheme="majorBidi"/>
-          <w:sz w:val="24"/>
-          <w:szCs w:val="24"/>
-        </w:rPr>
-      </w:pPr>
-      <w:r>
-        <w:rPr>
-          <w:rFonts w:asciiTheme="majorBidi" w:hAnsiTheme="majorBidi"/>
-          <w:sz w:val="24"/>
-          <w:szCs w:val="24"/>
-        </w:rPr>
-        <w:t>The case of PSO Fuelink underscores the importance of seamless real-time functionality in fuel management applications. While the app offers valuable features for control and convenience, delays in updating account balances can diminish its effectiveness. Timely and accurate updates are critical for users to have confidence in the application's ability to provide up-to-date information.</w:t>
-      </w:r>
-    </w:p>
-    <w:p>
-      <w:pPr>
-        <w:spacing w:line="360" w:lineRule="auto"/>
+      </w:pPr>
+      <w:r>
         <w:rPr>
           <w:rFonts w:asciiTheme="majorBidi" w:hAnsiTheme="majorBidi"/>
           <w:b/>
@@ -9697,8 +9931,48 @@
           <w:sz w:val="28"/>
           <w:szCs w:val="28"/>
         </w:rPr>
-      </w:pPr>
-      <w:r>
+        <w:t>Lessons Learned:</w:t>
+      </w:r>
+    </w:p>
+    <w:p>
+      <w:pPr>
+        <w:spacing w:line="360" w:lineRule="auto"/>
+        <w:rPr>
+          <w:rFonts w:asciiTheme="majorBidi" w:hAnsiTheme="majorBidi"/>
+          <w:sz w:val="24"/>
+          <w:szCs w:val="24"/>
+        </w:rPr>
+      </w:pPr>
+      <w:r>
+        <w:rPr>
+          <w:rFonts w:asciiTheme="majorBidi" w:hAnsiTheme="majorBidi"/>
+          <w:sz w:val="24"/>
+          <w:szCs w:val="24"/>
+        </w:rPr>
+        <w:t xml:space="preserve">The case of PSO </w:t>
+      </w:r>
+      <w:proofErr w:type="spellStart"/>
+      <w:r>
+        <w:rPr>
+          <w:rFonts w:asciiTheme="majorBidi" w:hAnsiTheme="majorBidi"/>
+          <w:sz w:val="24"/>
+          <w:szCs w:val="24"/>
+        </w:rPr>
+        <w:t>Fuelink</w:t>
+      </w:r>
+      <w:proofErr w:type="spellEnd"/>
+      <w:r>
+        <w:rPr>
+          <w:rFonts w:asciiTheme="majorBidi" w:hAnsiTheme="majorBidi"/>
+          <w:sz w:val="24"/>
+          <w:szCs w:val="24"/>
+        </w:rPr>
+        <w:t xml:space="preserve"> underscores the importance of seamless real-time functionality in fuel management applications. While the app offers valuable features for control and convenience, delays in updating account balances can diminish its effectiveness. Timely and accurate updates are critical for users to have confidence in the application's ability to provide up-to-date information.</w:t>
+      </w:r>
+    </w:p>
+    <w:p>
+      <w:pPr>
+        <w:spacing w:line="360" w:lineRule="auto"/>
         <w:rPr>
           <w:rFonts w:asciiTheme="majorBidi" w:hAnsiTheme="majorBidi"/>
           <w:b/>
@@ -9706,6 +9980,15 @@
           <w:sz w:val="28"/>
           <w:szCs w:val="28"/>
         </w:rPr>
+      </w:pPr>
+      <w:r>
+        <w:rPr>
+          <w:rFonts w:asciiTheme="majorBidi" w:hAnsiTheme="majorBidi"/>
+          <w:b/>
+          <w:bCs/>
+          <w:sz w:val="28"/>
+          <w:szCs w:val="28"/>
+        </w:rPr>
         <w:t>Informing and Supporting Pakfuel:</w:t>
       </w:r>
     </w:p>
@@ -9725,7 +10008,43 @@
           <w:sz w:val="24"/>
           <w:szCs w:val="24"/>
         </w:rPr>
-        <w:t xml:space="preserve">The findings from the PSO Fuelink case study serve as a valuable source of insight for the development of Pakfuel. Emphasizing the importance of instantaneous updates in account balances, Pakfuel can prioritize the implementation of a robust real-time functionality system. Learning from the challenges faced by Fuelink, Pakfuel can aim to provide users with an </w:t>
+        <w:t xml:space="preserve">The findings from the PSO </w:t>
+      </w:r>
+      <w:proofErr w:type="spellStart"/>
+      <w:r>
+        <w:rPr>
+          <w:rFonts w:asciiTheme="majorBidi" w:hAnsiTheme="majorBidi"/>
+          <w:sz w:val="24"/>
+          <w:szCs w:val="24"/>
+        </w:rPr>
+        <w:t>Fuelink</w:t>
+      </w:r>
+      <w:proofErr w:type="spellEnd"/>
+      <w:r>
+        <w:rPr>
+          <w:rFonts w:asciiTheme="majorBidi" w:hAnsiTheme="majorBidi"/>
+          <w:sz w:val="24"/>
+          <w:szCs w:val="24"/>
+        </w:rPr>
+        <w:t xml:space="preserve"> case study serve as a valuable source of insight for the development of Pakfuel. Emphasizing the importance of instantaneous updates in account balances, Pakfuel can prioritize the implementation of a robust real-time functionality system. Learning from the challenges faced by </w:t>
+      </w:r>
+      <w:proofErr w:type="spellStart"/>
+      <w:r>
+        <w:rPr>
+          <w:rFonts w:asciiTheme="majorBidi" w:hAnsiTheme="majorBidi"/>
+          <w:sz w:val="24"/>
+          <w:szCs w:val="24"/>
+        </w:rPr>
+        <w:t>Fuelink</w:t>
+      </w:r>
+      <w:proofErr w:type="spellEnd"/>
+      <w:r>
+        <w:rPr>
+          <w:rFonts w:asciiTheme="majorBidi" w:hAnsiTheme="majorBidi"/>
+          <w:sz w:val="24"/>
+          <w:szCs w:val="24"/>
+        </w:rPr>
+        <w:t xml:space="preserve">, Pakfuel can aim to provide users with an </w:t>
       </w:r>
       <w:r>
         <w:rPr>
@@ -9812,7 +10131,25 @@
           <w:sz w:val="24"/>
           <w:szCs w:val="24"/>
         </w:rPr>
-        <w:t>The literature review has played a pivotal role in informing the development of the Pakfuel project. It has provided a contextual understanding of the challenges faced by the fuel industry and the potential impact of digital solutions. Insights from the review have influenced the project's goals, emphasizing the importance of seamless digital payment, user-centric design, loyalty programs, and transparency and security in transactions. The PSO Fuelink case study, in particular, has influenced the project's approach by highlighting the critical need for real-time functionality.</w:t>
+        <w:t xml:space="preserve">The literature review has played a pivotal role in informing the development of the Pakfuel project. It has provided a contextual understanding of the challenges faced by the fuel industry and the potential impact of digital solutions. Insights from the review have influenced the project's goals, emphasizing the importance of seamless digital payment, user-centric design, loyalty programs, and transparency and security in transactions. The PSO </w:t>
+      </w:r>
+      <w:proofErr w:type="spellStart"/>
+      <w:r>
+        <w:rPr>
+          <w:rFonts w:asciiTheme="majorBidi" w:hAnsiTheme="majorBidi" w:cstheme="majorBidi"/>
+          <w:sz w:val="24"/>
+          <w:szCs w:val="24"/>
+        </w:rPr>
+        <w:t>Fuelink</w:t>
+      </w:r>
+      <w:proofErr w:type="spellEnd"/>
+      <w:r>
+        <w:rPr>
+          <w:rFonts w:asciiTheme="majorBidi" w:hAnsiTheme="majorBidi" w:cstheme="majorBidi"/>
+          <w:sz w:val="24"/>
+          <w:szCs w:val="24"/>
+        </w:rPr>
+        <w:t xml:space="preserve"> case study, in particular, has influenced the project's approach by highlighting the critical need for real-time functionality.</w:t>
       </w:r>
     </w:p>
     <w:p>

</xml_diff>